<commit_message>
Updated Pflichtenheft - Database Model.docx
</commit_message>
<xml_diff>
--- a/Pflichtenheft - Database Model.docx
+++ b/Pflichtenheft - Database Model.docx
@@ -2,6 +2,156 @@
 <file path=word/document.xml><?xml version="1.0" encoding="utf-8"?>
 <w:document xmlns:wpc="http://schemas.microsoft.com/office/word/2010/wordprocessingCanvas" xmlns:cx="http://schemas.microsoft.com/office/drawing/2014/chartex" xmlns:cx1="http://schemas.microsoft.com/office/drawing/2015/9/8/chartex" xmlns:cx2="http://schemas.microsoft.com/office/drawing/2015/10/21/chartex" xmlns:cx3="http://schemas.microsoft.com/office/drawing/2016/5/9/chartex" xmlns:cx4="http://schemas.microsoft.com/office/drawing/2016/5/10/chartex" xmlns:cx5="http://schemas.microsoft.com/office/drawing/2016/5/11/chartex" xmlns:cx6="http://schemas.microsoft.com/office/drawing/2016/5/12/chartex" xmlns:cx7="http://schemas.microsoft.com/office/drawing/2016/5/13/chartex" xmlns:cx8="http://schemas.microsoft.com/office/drawing/2016/5/14/chartex" xmlns:mc="http://schemas.openxmlformats.org/markup-compatibility/2006" xmlns:o="urn:schemas-microsoft-com:office:office" xmlns:r="http://schemas.openxmlformats.org/officeDocument/2006/relationships" xmlns:m="http://schemas.openxmlformats.org/officeDocument/2006/math" xmlns:v="urn:schemas-microsoft-com:vml" xmlns:wp14="http://schemas.microsoft.com/office/word/2010/wordprocessingDrawing" xmlns:wp="http://schemas.openxmlformats.org/drawingml/2006/wordprocessingDrawing" xmlns:w10="urn:schemas-microsoft-com:office:word" xmlns:w="http://schemas.openxmlformats.org/wordprocessingml/2006/main" xmlns:w14="http://schemas.microsoft.com/office/word/2010/wordml" xmlns:w15="http://schemas.microsoft.com/office/word/2012/wordml" xmlns:w16se="http://schemas.microsoft.com/office/word/2015/wordml/symex" xmlns:wpg="http://schemas.microsoft.com/office/word/2010/wordprocessingGroup" xmlns:wpi="http://schemas.microsoft.com/office/word/2010/wordprocessingInk" xmlns:wne="http://schemas.microsoft.com/office/word/2006/wordml" xmlns:wps="http://schemas.microsoft.com/office/word/2010/wordprocessingShape" mc:Ignorable="w14 w15 w16se wp14">
   <w:body>
+    <w:p>
+      <w:pPr>
+        <w:pStyle w:val="berschrift1"/>
+        <w:rPr>
+          <w:noProof/>
+        </w:rPr>
+      </w:pPr>
+      <w:r>
+        <w:rPr>
+          <w:noProof/>
+        </w:rPr>
+        <w:t>Software</w:t>
+      </w:r>
+    </w:p>
+    <w:p>
+      <w:pPr>
+        <w:pStyle w:val="berschrift2"/>
+      </w:pPr>
+      <w:r>
+        <w:t>Webanwendung</w:t>
+      </w:r>
+    </w:p>
+    <w:p>
+      <w:r>
+        <w:t>Das Layout/Design zur Webanwendung liegt im Anhang bei.</w:t>
+      </w:r>
+    </w:p>
+    <w:p>
+      <w:pPr>
+        <w:pStyle w:val="berschrift3"/>
+      </w:pPr>
+      <w:r>
+        <w:t>Login</w:t>
+      </w:r>
+    </w:p>
+    <w:p>
+      <w:r>
+        <w:t>Es können sich nur Benutzer anmelden, die über die Weboberfläche hinzugefügt wurden.</w:t>
+      </w:r>
+      <w:r>
+        <w:br/>
+        <w:t>Es wird bei Freigabe des Projekts ein Benutzer voreingetragen sein mit</w:t>
+      </w:r>
+      <w:r>
+        <w:br/>
+      </w:r>
+      <w:r>
+        <w:tab/>
+        <w:t>Nutzername: Admin</w:t>
+      </w:r>
+      <w:r>
+        <w:tab/>
+        <w:t xml:space="preserve">Passwort: </w:t>
+      </w:r>
+      <w:proofErr w:type="spellStart"/>
+      <w:r>
+        <w:t>admin</w:t>
+      </w:r>
+      <w:proofErr w:type="spellEnd"/>
+      <w:r>
+        <w:br/>
+        <w:t>Es wird empfohlen, dieses Passwort baldmöglichst zu ändern!</w:t>
+      </w:r>
+      <w:r>
+        <w:br/>
+        <w:t>Dies ist von jeder Seite aus machbar.</w:t>
+      </w:r>
+    </w:p>
+    <w:p>
+      <w:r>
+        <w:t>Ist man einmal eingeloggt, so bleibt man bis zum manuellen Logout oder bis zum Beenden der Session angemeldet.</w:t>
+      </w:r>
+      <w:r>
+        <w:br/>
+        <w:t>Eine Session-Abmeldung erfolgt automatisch bei Schließen des Internetbrowsers.</w:t>
+      </w:r>
+    </w:p>
+    <w:p>
+      <w:pPr>
+        <w:pStyle w:val="berschrift3"/>
+      </w:pPr>
+      <w:r>
+        <w:t>Tickets</w:t>
+      </w:r>
+    </w:p>
+    <w:p>
+      <w:r>
+        <w:t>Tickets können jederzeit, auch ohne Login, angelegt werden. Ist man angemeldet, so wird dem Ticket der entsprechende Ersteller eingetragen. Andernfalls bleibt das Ersteller-Feld (siehe Datenbank-Modell) leer.</w:t>
+      </w:r>
+    </w:p>
+    <w:p>
+      <w:pPr>
+        <w:pStyle w:val="berschrift3"/>
+      </w:pPr>
+      <w:r>
+        <w:t>Rechte</w:t>
+      </w:r>
+    </w:p>
+    <w:p>
+      <w:r>
+        <w:t>Aus Sicherheitsgründen ist es vorgesehen, dass Rechte ausschließlich in der Datenbank definiert werden können!</w:t>
+      </w:r>
+      <w:r>
+        <w:br/>
+        <w:t>Dies beinhaltet die Konfiguration von Rechtevorlagen sowie Rechtegruppen.</w:t>
+      </w:r>
+      <w:r>
+        <w:br/>
+        <w:t xml:space="preserve">Über die Weboberfläche ist es ausschließlich möglich den Benutzern eine Rechtegruppe zuzuordnen, sowie die Rechtegruppen einzusehen. Beides ist jedoch, wie auch im Kapitel </w:t>
+      </w:r>
+      <w:r>
+        <w:rPr>
+          <w:color w:val="2F5496" w:themeColor="accent1" w:themeShade="BF"/>
+        </w:rPr>
+        <w:t>‚Datenbank-Modell‘</w:t>
+      </w:r>
+      <w:r>
+        <w:t xml:space="preserve"> zu lesen, nur von Benutzern möglich, die Vollzugriff auf die Benutzerverwaltung haben.</w:t>
+      </w:r>
+    </w:p>
+    <w:p>
+      <w:pPr>
+        <w:pStyle w:val="berschrift3"/>
+      </w:pPr>
+      <w:r>
+        <w:t>Ausstattung</w:t>
+      </w:r>
+    </w:p>
+    <w:p>
+      <w:r>
+        <w:t>Das kompl</w:t>
+      </w:r>
+      <w:bookmarkStart w:id="0" w:name="_GoBack"/>
+      <w:bookmarkEnd w:id="0"/>
+      <w:r>
+        <w:t>ette Ausstattungs-Modul erklärt sich aus dem beigefügten Layout.</w:t>
+      </w:r>
+    </w:p>
+    <w:p>
+      <w:pPr>
+        <w:pStyle w:val="berschrift2"/>
+      </w:pPr>
+      <w:r>
+        <w:lastRenderedPageBreak/>
+        <w:t>Datenbank</w:t>
+      </w:r>
+      <w:r>
+        <w:t>-Modell</w:t>
+      </w:r>
+    </w:p>
     <w:p>
       <w:pPr>
         <w:spacing w:after="0"/>
@@ -203,24 +353,28 @@
       <w:r>
         <w:t xml:space="preserve">, </w:t>
       </w:r>
+      <w:proofErr w:type="spellStart"/>
       <w:r>
         <w:rPr>
           <w:i/>
         </w:rPr>
         <w:t>Strasse</w:t>
       </w:r>
+      <w:proofErr w:type="spellEnd"/>
       <w:r>
         <w:t>), Telefon- bzw. Faxnummer oder dessen Email-Adresse.</w:t>
       </w:r>
       <w:r>
         <w:t xml:space="preserve"> Die Hausnummer ist im Feld </w:t>
       </w:r>
+      <w:proofErr w:type="spellStart"/>
       <w:r>
         <w:rPr>
           <w:i/>
         </w:rPr>
         <w:t>Strasse</w:t>
       </w:r>
+      <w:proofErr w:type="spellEnd"/>
       <w:r>
         <w:t xml:space="preserve"> einzutragen.</w:t>
       </w:r>
@@ -267,12 +421,14 @@
       <w:r>
         <w:t xml:space="preserve">, </w:t>
       </w:r>
+      <w:proofErr w:type="spellStart"/>
       <w:r>
         <w:rPr>
           <w:i/>
         </w:rPr>
         <w:t>Lieferant_ID</w:t>
       </w:r>
+      <w:proofErr w:type="spellEnd"/>
       <w:r>
         <w:t xml:space="preserve"> sowie </w:t>
       </w:r>
@@ -290,6 +446,7 @@
       <w:r>
         <w:t xml:space="preserve">Zum Hinterlegen der Information, in welchen Räumen die Software installiert ist, dient die Zusatztabelle </w:t>
       </w:r>
+      <w:proofErr w:type="spellStart"/>
       <w:r>
         <w:rPr>
           <w:b/>
@@ -297,24 +454,29 @@
         </w:rPr>
         <w:t>Software_in_Raum</w:t>
       </w:r>
+      <w:proofErr w:type="spellEnd"/>
       <w:r>
         <w:t xml:space="preserve">, in der die entsprechende </w:t>
       </w:r>
+      <w:proofErr w:type="spellStart"/>
       <w:r>
         <w:rPr>
           <w:i/>
         </w:rPr>
         <w:t>Software_ID</w:t>
       </w:r>
+      <w:proofErr w:type="spellEnd"/>
       <w:r>
         <w:t xml:space="preserve"> und die </w:t>
       </w:r>
+      <w:proofErr w:type="spellStart"/>
       <w:r>
         <w:rPr>
           <w:i/>
         </w:rPr>
         <w:t>Raum_ID</w:t>
       </w:r>
+      <w:proofErr w:type="spellEnd"/>
       <w:r>
         <w:t xml:space="preserve"> erfasst werden.</w:t>
       </w:r>
@@ -331,12 +493,14 @@
       <w:r>
         <w:t xml:space="preserve">Wie auch bei der Software können bei Geräten Informationen zum Einkauf hinterlegt werden, sowie eine Bezeichnung und eine optionale Notiz. Da ein Gerät jedoch nur in einem Raum stationiert sein kann, ist die </w:t>
       </w:r>
+      <w:proofErr w:type="spellStart"/>
       <w:r>
         <w:rPr>
           <w:i/>
         </w:rPr>
         <w:t>Raum_ID</w:t>
       </w:r>
+      <w:proofErr w:type="spellEnd"/>
       <w:r>
         <w:t xml:space="preserve"> direkt in der Tabelle zu vermerken. Ist ein Gerät defekt oder wird nicht mehr genutzt kann dies mit den Feldern </w:t>
       </w:r>
@@ -358,26 +522,38 @@
       <w:r>
         <w:t xml:space="preserve"> gekennzeichnet werden. Zur Erfassung der Dauer der Gewährleistung bietet das Feld </w:t>
       </w:r>
+      <w:proofErr w:type="spellStart"/>
       <w:r>
         <w:rPr>
           <w:i/>
         </w:rPr>
         <w:t>Gewaehrleistungsdauer</w:t>
       </w:r>
+      <w:proofErr w:type="spellEnd"/>
       <w:r>
         <w:t> die Möglichkeit.</w:t>
       </w:r>
     </w:p>
     <w:p>
       <w:r>
-        <w:t xml:space="preserve">Jedes Gerät besteht aus einzelnen Komponenten, bspw. einem Prozessor. Um diese zu erfassen muss jedes Gerät einer Geräteart im Feld </w:t>
-      </w:r>
+        <w:t>Jedes Gerät besteht aus einzelnen Komponenten, bspw. einem Prozessor. Um diese zu erfassen muss jedes Gerät einer Gerätear</w:t>
+      </w:r>
+      <w:proofErr w:type="spellStart"/>
+      <w:r>
+        <w:t>t im F</w:t>
+      </w:r>
+      <w:proofErr w:type="spellEnd"/>
+      <w:r>
+        <w:t xml:space="preserve">eld </w:t>
+      </w:r>
+      <w:proofErr w:type="spellStart"/>
       <w:r>
         <w:rPr>
           <w:i/>
         </w:rPr>
         <w:t>Art_ID</w:t>
       </w:r>
+      <w:proofErr w:type="spellEnd"/>
       <w:r>
         <w:t> zugeordnet werden. Die Komponenten, die für diese Art typisch sind, werden automatisch erstellt, um entsprechende Informationen dazu zu hinterlegen.</w:t>
       </w:r>
@@ -431,7 +607,15 @@
         <w:t>Gerätekomponenten</w:t>
       </w:r>
       <w:r>
-        <w:t xml:space="preserve"> in Betracht zu ziehen. Hier können die einzelnen Komponenten mit Hilfe einer Bezeichnung (z.b. CPU/Prozessor) vorkonfiguriert werden.</w:t>
+        <w:t xml:space="preserve"> in Betracht zu ziehen. Hier können die einzelnen Komponenten mit Hilfe einer Bezeichnung (</w:t>
+      </w:r>
+      <w:proofErr w:type="spellStart"/>
+      <w:r>
+        <w:t>z.b.</w:t>
+      </w:r>
+      <w:proofErr w:type="spellEnd"/>
+      <w:r>
+        <w:t xml:space="preserve"> CPU/Prozessor) vorkonfiguriert werden.</w:t>
       </w:r>
       <w:r>
         <w:rPr>
@@ -518,6 +702,7 @@
         <w:br/>
         <w:t xml:space="preserve">Hierzu dient die Tabelle </w:t>
       </w:r>
+      <w:proofErr w:type="spellStart"/>
       <w:r>
         <w:rPr>
           <w:i/>
@@ -525,12 +710,14 @@
         </w:rPr>
         <w:t>Geraeteart_Komponenten_Vorgabe</w:t>
       </w:r>
+      <w:proofErr w:type="spellEnd"/>
       <w:r>
         <w:rPr>
           <w:color w:val="auto"/>
         </w:rPr>
         <w:t xml:space="preserve">. Mit Hilfe der Angabe der </w:t>
       </w:r>
+      <w:proofErr w:type="spellStart"/>
       <w:r>
         <w:rPr>
           <w:i/>
@@ -538,12 +725,14 @@
         </w:rPr>
         <w:t>Art_ID</w:t>
       </w:r>
+      <w:proofErr w:type="spellEnd"/>
       <w:r>
         <w:rPr>
           <w:color w:val="auto"/>
         </w:rPr>
         <w:t xml:space="preserve"> und </w:t>
       </w:r>
+      <w:proofErr w:type="spellStart"/>
       <w:r>
         <w:rPr>
           <w:i/>
@@ -551,6 +740,7 @@
         </w:rPr>
         <w:t>Attribut_ID</w:t>
       </w:r>
+      <w:proofErr w:type="spellEnd"/>
       <w:r>
         <w:rPr>
           <w:color w:val="auto"/>
@@ -570,6 +760,7 @@
         </w:rPr>
         <w:t xml:space="preserve">Wird nun ein Gerät angelegt mit einer Art eingetragen, so werden automatisch Datensätze erstellt, in denen die Werte einzutragen sind. Hierzu dient die Tabelle </w:t>
       </w:r>
+      <w:proofErr w:type="spellStart"/>
       <w:r>
         <w:rPr>
           <w:i/>
@@ -577,12 +768,14 @@
         </w:rPr>
         <w:t>Geraetekomponenten_Information</w:t>
       </w:r>
+      <w:proofErr w:type="spellEnd"/>
       <w:r>
         <w:rPr>
           <w:color w:val="auto"/>
         </w:rPr>
         <w:t xml:space="preserve">. Zusätzlich zur automatisch eingetragenen eindeutigen Verknüpfung von </w:t>
       </w:r>
+      <w:proofErr w:type="spellStart"/>
       <w:r>
         <w:rPr>
           <w:i/>
@@ -590,12 +783,14 @@
         </w:rPr>
         <w:t>Geraet_ID</w:t>
       </w:r>
+      <w:proofErr w:type="spellEnd"/>
       <w:r>
         <w:rPr>
           <w:color w:val="auto"/>
         </w:rPr>
         <w:t xml:space="preserve"> und </w:t>
       </w:r>
+      <w:proofErr w:type="spellStart"/>
       <w:r>
         <w:rPr>
           <w:i/>
@@ -603,6 +798,7 @@
         </w:rPr>
         <w:t>Attribut_ID</w:t>
       </w:r>
+      <w:proofErr w:type="spellEnd"/>
       <w:r>
         <w:rPr>
           <w:color w:val="auto"/>
@@ -636,16 +832,26 @@
       <w:pPr>
         <w:pStyle w:val="berschrift4"/>
       </w:pPr>
+      <w:proofErr w:type="spellStart"/>
       <w:r>
         <w:t>WebBenutzer</w:t>
       </w:r>
+      <w:proofErr w:type="spellEnd"/>
     </w:p>
     <w:p>
       <w:r>
         <w:t xml:space="preserve">Das Erstellen </w:t>
       </w:r>
       <w:r>
-        <w:t>eines WebBenutzers ist ausschließlich über die Verwaltung möglich, nicht über eine Registrierung.</w:t>
+        <w:t xml:space="preserve">eines </w:t>
+      </w:r>
+      <w:proofErr w:type="spellStart"/>
+      <w:r>
+        <w:t>WebBenutzers</w:t>
+      </w:r>
+      <w:proofErr w:type="spellEnd"/>
+      <w:r>
+        <w:t xml:space="preserve"> ist ausschließlich über die Verwaltung möglich, nicht über eine Registrierung.</w:t>
       </w:r>
       <w:r>
         <w:br/>
@@ -670,11 +876,27 @@
         <w:t>Kennwort</w:t>
       </w:r>
       <w:r>
-        <w:t>-Feld wird beim Anlegen leer gelassen. Der WebBenutzer wird beim ersten Login aufgefordert, ein Kennwort für sich zu vergeben.</w:t>
-      </w:r>
-      <w:r>
-        <w:br/>
-        <w:t>Neben diese beiden Angaben sind dessen Name, Anrede, Titel und Geburtsdatum einzutragen. Die Email-Adresse ist optional</w:t>
+        <w:t xml:space="preserve">-Feld wird beim Anlegen leer gelassen. Der </w:t>
+      </w:r>
+      <w:proofErr w:type="spellStart"/>
+      <w:r>
+        <w:t>WebBenutzer</w:t>
+      </w:r>
+      <w:proofErr w:type="spellEnd"/>
+      <w:r>
+        <w:t xml:space="preserve"> wird beim ersten Login aufgefordert, ein Kennwort für sich zu vergeben.</w:t>
+      </w:r>
+      <w:r>
+        <w:br/>
+        <w:t xml:space="preserve">Neben diese beiden Angaben sind dessen Name, Anrede, Titel und Geburtsdatum einzutragen. Die </w:t>
+      </w:r>
+      <w:proofErr w:type="spellStart"/>
+      <w:r>
+        <w:t>Email</w:t>
+      </w:r>
+      <w:proofErr w:type="spellEnd"/>
+      <w:r>
+        <w:t>-Adresse ist optional</w:t>
       </w:r>
       <w:r>
         <w:t>. Das Erstellungsdatum wird vom System automatisch gesetzt.</w:t>
@@ -763,12 +985,14 @@
       <w:r>
         <w:t xml:space="preserve"> werden über Vorlagen gesteuert, deren genutzte </w:t>
       </w:r>
+      <w:proofErr w:type="spellStart"/>
       <w:r>
         <w:rPr>
           <w:i/>
         </w:rPr>
         <w:t>VorlageID</w:t>
       </w:r>
+      <w:proofErr w:type="spellEnd"/>
       <w:r>
         <w:t xml:space="preserve"> hinterlegt werden muss.</w:t>
       </w:r>
@@ -836,12 +1060,14 @@
         <w:br/>
         <w:t xml:space="preserve">Sobald er das Ticket abgeschlossen hat, ist das Feld </w:t>
       </w:r>
+      <w:proofErr w:type="spellStart"/>
       <w:r>
         <w:rPr>
           <w:i/>
         </w:rPr>
         <w:t>AbgeschlossenDatum</w:t>
       </w:r>
+      <w:proofErr w:type="spellEnd"/>
       <w:r>
         <w:t xml:space="preserve"> einzutragen.</w:t>
       </w:r>
@@ -852,10 +1078,11 @@
     </w:p>
     <w:p>
       <w:r>
-        <w:t>Zur Bearbeiten von Tickets sind nur Nutzer vorgesehen, die auch die Berechtigung haben, Tickets zu ändern.</w:t>
-      </w:r>
-      <w:bookmarkStart w:id="0" w:name="_GoBack"/>
-      <w:bookmarkEnd w:id="0"/>
+        <w:t>Zur Bearbeitung</w:t>
+      </w:r>
+      <w:r>
+        <w:t xml:space="preserve"> von Tickets sind nur Nutzer vorgesehen, die auch die Berechtigung haben, Tickets zu ändern.</w:t>
+      </w:r>
     </w:p>
     <w:sectPr>
       <w:pgSz w:w="11906" w:h="16838"/>
@@ -1268,6 +1495,49 @@
       <w:color w:val="000000"/>
     </w:rPr>
   </w:style>
+  <w:style w:type="paragraph" w:styleId="berschrift1">
+    <w:name w:val="heading 1"/>
+    <w:basedOn w:val="Standard"/>
+    <w:next w:val="Standard"/>
+    <w:link w:val="berschrift1Zchn"/>
+    <w:uiPriority w:val="9"/>
+    <w:qFormat/>
+    <w:rsid w:val="000C214C"/>
+    <w:pPr>
+      <w:keepNext/>
+      <w:keepLines/>
+      <w:spacing w:before="240" w:after="0"/>
+      <w:outlineLvl w:val="0"/>
+    </w:pPr>
+    <w:rPr>
+      <w:rFonts w:asciiTheme="majorHAnsi" w:eastAsiaTheme="majorEastAsia" w:hAnsiTheme="majorHAnsi" w:cstheme="majorBidi"/>
+      <w:color w:val="2F5496" w:themeColor="accent1" w:themeShade="BF"/>
+      <w:sz w:val="32"/>
+      <w:szCs w:val="32"/>
+    </w:rPr>
+  </w:style>
+  <w:style w:type="paragraph" w:styleId="berschrift2">
+    <w:name w:val="heading 2"/>
+    <w:basedOn w:val="Standard"/>
+    <w:next w:val="Standard"/>
+    <w:link w:val="berschrift2Zchn"/>
+    <w:uiPriority w:val="9"/>
+    <w:unhideWhenUsed/>
+    <w:qFormat/>
+    <w:rsid w:val="000C214C"/>
+    <w:pPr>
+      <w:keepNext/>
+      <w:keepLines/>
+      <w:spacing w:before="40" w:after="0"/>
+      <w:outlineLvl w:val="1"/>
+    </w:pPr>
+    <w:rPr>
+      <w:rFonts w:asciiTheme="majorHAnsi" w:eastAsiaTheme="majorEastAsia" w:hAnsiTheme="majorHAnsi" w:cstheme="majorBidi"/>
+      <w:color w:val="2F5496" w:themeColor="accent1" w:themeShade="BF"/>
+      <w:sz w:val="26"/>
+      <w:szCs w:val="26"/>
+    </w:rPr>
+  </w:style>
   <w:style w:type="paragraph" w:styleId="berschrift3">
     <w:name w:val="heading 3"/>
     <w:basedOn w:val="Standard"/>
@@ -1417,6 +1687,45 @@
     <w:rPr>
       <w:rFonts w:asciiTheme="majorHAnsi" w:eastAsiaTheme="majorEastAsia" w:hAnsiTheme="majorHAnsi" w:cstheme="majorBidi"/>
       <w:color w:val="2F5496" w:themeColor="accent1" w:themeShade="BF"/>
+    </w:rPr>
+  </w:style>
+  <w:style w:type="paragraph" w:styleId="KeinLeerraum">
+    <w:name w:val="No Spacing"/>
+    <w:uiPriority w:val="1"/>
+    <w:qFormat/>
+    <w:rsid w:val="000C214C"/>
+    <w:pPr>
+      <w:spacing w:after="0" w:line="240" w:lineRule="auto"/>
+    </w:pPr>
+    <w:rPr>
+      <w:rFonts w:ascii="Calibri" w:eastAsia="Calibri" w:hAnsi="Calibri" w:cs="Calibri"/>
+      <w:color w:val="000000"/>
+    </w:rPr>
+  </w:style>
+  <w:style w:type="character" w:customStyle="1" w:styleId="berschrift1Zchn">
+    <w:name w:val="Überschrift 1 Zchn"/>
+    <w:basedOn w:val="Absatz-Standardschriftart"/>
+    <w:link w:val="berschrift1"/>
+    <w:uiPriority w:val="9"/>
+    <w:rsid w:val="000C214C"/>
+    <w:rPr>
+      <w:rFonts w:asciiTheme="majorHAnsi" w:eastAsiaTheme="majorEastAsia" w:hAnsiTheme="majorHAnsi" w:cstheme="majorBidi"/>
+      <w:color w:val="2F5496" w:themeColor="accent1" w:themeShade="BF"/>
+      <w:sz w:val="32"/>
+      <w:szCs w:val="32"/>
+    </w:rPr>
+  </w:style>
+  <w:style w:type="character" w:customStyle="1" w:styleId="berschrift2Zchn">
+    <w:name w:val="Überschrift 2 Zchn"/>
+    <w:basedOn w:val="Absatz-Standardschriftart"/>
+    <w:link w:val="berschrift2"/>
+    <w:uiPriority w:val="9"/>
+    <w:rsid w:val="000C214C"/>
+    <w:rPr>
+      <w:rFonts w:asciiTheme="majorHAnsi" w:eastAsiaTheme="majorEastAsia" w:hAnsiTheme="majorHAnsi" w:cstheme="majorBidi"/>
+      <w:color w:val="2F5496" w:themeColor="accent1" w:themeShade="BF"/>
+      <w:sz w:val="26"/>
+      <w:szCs w:val="26"/>
     </w:rPr>
   </w:style>
 </w:styles>
@@ -1722,7 +2031,7 @@
 </file>
 
 <file path=customXml/itemProps1.xml><?xml version="1.0" encoding="utf-8"?>
-<ds:datastoreItem xmlns:ds="http://schemas.openxmlformats.org/officeDocument/2006/customXml" ds:itemID="{166701D7-765C-464C-BFD0-155F00BDF543}">
+<ds:datastoreItem xmlns:ds="http://schemas.openxmlformats.org/officeDocument/2006/customXml" ds:itemID="{79B63507-B2F6-4DDC-86D1-0FA9759D0A50}">
   <ds:schemaRefs>
     <ds:schemaRef ds:uri="http://schemas.openxmlformats.org/officeDocument/2006/bibliography"/>
   </ds:schemaRefs>

</xml_diff>

<commit_message>
Updated Database_Model.pdf + Pflichtenheft - Database Model.docx
</commit_message>
<xml_diff>
--- a/Pflichtenheft - Database Model.docx
+++ b/Pflichtenheft - Database Model.docx
@@ -1,6 +1,6 @@
 
 <file path=word/document.xml><?xml version="1.0" encoding="utf-8"?>
-<w:document xmlns:wpc="http://schemas.microsoft.com/office/word/2010/wordprocessingCanvas" xmlns:cx="http://schemas.microsoft.com/office/drawing/2014/chartex" xmlns:cx1="http://schemas.microsoft.com/office/drawing/2015/9/8/chartex" xmlns:cx2="http://schemas.microsoft.com/office/drawing/2015/10/21/chartex" xmlns:cx3="http://schemas.microsoft.com/office/drawing/2016/5/9/chartex" xmlns:cx4="http://schemas.microsoft.com/office/drawing/2016/5/10/chartex" xmlns:cx5="http://schemas.microsoft.com/office/drawing/2016/5/11/chartex" xmlns:mc="http://schemas.openxmlformats.org/markup-compatibility/2006" xmlns:o="urn:schemas-microsoft-com:office:office" xmlns:r="http://schemas.openxmlformats.org/officeDocument/2006/relationships" xmlns:m="http://schemas.openxmlformats.org/officeDocument/2006/math" xmlns:v="urn:schemas-microsoft-com:vml" xmlns:wp14="http://schemas.microsoft.com/office/word/2010/wordprocessingDrawing" xmlns:wp="http://schemas.openxmlformats.org/drawingml/2006/wordprocessingDrawing" xmlns:w10="urn:schemas-microsoft-com:office:word" xmlns:w="http://schemas.openxmlformats.org/wordprocessingml/2006/main" xmlns:w14="http://schemas.microsoft.com/office/word/2010/wordml" xmlns:w15="http://schemas.microsoft.com/office/word/2012/wordml" xmlns:w16se="http://schemas.microsoft.com/office/word/2015/wordml/symex" xmlns:wpg="http://schemas.microsoft.com/office/word/2010/wordprocessingGroup" xmlns:wpi="http://schemas.microsoft.com/office/word/2010/wordprocessingInk" xmlns:wne="http://schemas.microsoft.com/office/word/2006/wordml" xmlns:wps="http://schemas.microsoft.com/office/word/2010/wordprocessingShape" mc:Ignorable="w14 w15 w16se wp14">
+<w:document xmlns:wpc="http://schemas.microsoft.com/office/word/2010/wordprocessingCanvas" xmlns:cx="http://schemas.microsoft.com/office/drawing/2014/chartex" xmlns:cx1="http://schemas.microsoft.com/office/drawing/2015/9/8/chartex" xmlns:cx2="http://schemas.microsoft.com/office/drawing/2015/10/21/chartex" xmlns:cx3="http://schemas.microsoft.com/office/drawing/2016/5/9/chartex" xmlns:cx4="http://schemas.microsoft.com/office/drawing/2016/5/10/chartex" xmlns:cx5="http://schemas.microsoft.com/office/drawing/2016/5/11/chartex" xmlns:cx6="http://schemas.microsoft.com/office/drawing/2016/5/12/chartex" xmlns:cx7="http://schemas.microsoft.com/office/drawing/2016/5/13/chartex" xmlns:cx8="http://schemas.microsoft.com/office/drawing/2016/5/14/chartex" xmlns:mc="http://schemas.openxmlformats.org/markup-compatibility/2006" xmlns:o="urn:schemas-microsoft-com:office:office" xmlns:r="http://schemas.openxmlformats.org/officeDocument/2006/relationships" xmlns:m="http://schemas.openxmlformats.org/officeDocument/2006/math" xmlns:v="urn:schemas-microsoft-com:vml" xmlns:wp14="http://schemas.microsoft.com/office/word/2010/wordprocessingDrawing" xmlns:wp="http://schemas.openxmlformats.org/drawingml/2006/wordprocessingDrawing" xmlns:w10="urn:schemas-microsoft-com:office:word" xmlns:w="http://schemas.openxmlformats.org/wordprocessingml/2006/main" xmlns:w14="http://schemas.microsoft.com/office/word/2010/wordml" xmlns:w15="http://schemas.microsoft.com/office/word/2012/wordml" xmlns:w16se="http://schemas.microsoft.com/office/word/2015/wordml/symex" xmlns:wpg="http://schemas.microsoft.com/office/word/2010/wordprocessingGroup" xmlns:wpi="http://schemas.microsoft.com/office/word/2010/wordprocessingInk" xmlns:wne="http://schemas.microsoft.com/office/word/2006/wordml" xmlns:wps="http://schemas.microsoft.com/office/word/2010/wordprocessingShape" mc:Ignorable="w14 w15 w16se wp14">
   <w:body>
     <w:p>
       <w:pPr>
@@ -19,15 +19,15 @@
         <w:ind w:left="-267"/>
         <w:jc w:val="center"/>
       </w:pPr>
+      <w:bookmarkStart w:id="0" w:name="_GoBack"/>
       <w:r>
         <w:rPr>
           <w:noProof/>
-          <w:lang w:eastAsia="zh-CN"/>
         </w:rPr>
         <w:drawing>
-          <wp:inline distT="0" distB="0" distL="0" distR="0" wp14:anchorId="0A0B7E2B" wp14:editId="2AF91F76">
-            <wp:extent cx="6269126" cy="5939943"/>
-            <wp:effectExtent l="0" t="0" r="0" b="3810"/>
+          <wp:inline distT="0" distB="0" distL="0" distR="0" wp14:anchorId="5BF7D7AB" wp14:editId="46325603">
+            <wp:extent cx="6386169" cy="5925312"/>
+            <wp:effectExtent l="0" t="0" r="0" b="0"/>
             <wp:docPr id="4739" name="Picture 4739"/>
             <wp:cNvGraphicFramePr/>
             <a:graphic xmlns:a="http://schemas.openxmlformats.org/drawingml/2006/main">
@@ -46,7 +46,7 @@
                   <pic:spPr>
                     <a:xfrm>
                       <a:off x="0" y="0"/>
-                      <a:ext cx="6272938" cy="5943555"/>
+                      <a:ext cx="6388661" cy="5927624"/>
                     </a:xfrm>
                     <a:prstGeom prst="rect">
                       <a:avLst/>
@@ -58,6 +58,7 @@
           </wp:inline>
         </w:drawing>
       </w:r>
+      <w:bookmarkEnd w:id="0"/>
     </w:p>
     <w:p>
       <w:pPr>
@@ -390,8 +391,6 @@
       <w:r>
         <w:t xml:space="preserve"> Der Einkaufsbeleg wird als .jpg bzw. als .jpeg hochgeladen.</w:t>
       </w:r>
-      <w:bookmarkStart w:id="0" w:name="_GoBack"/>
-      <w:bookmarkEnd w:id="0"/>
     </w:p>
     <w:p>
       <w:r>
@@ -3148,7 +3147,7 @@
 </file>
 
 <file path=customXml/itemProps1.xml><?xml version="1.0" encoding="utf-8"?>
-<ds:datastoreItem xmlns:ds="http://schemas.openxmlformats.org/officeDocument/2006/customXml" ds:itemID="{9E08BFE0-FB3B-4D74-BE5E-2C8D283557FE}">
+<ds:datastoreItem xmlns:ds="http://schemas.openxmlformats.org/officeDocument/2006/customXml" ds:itemID="{A1B8D19B-D3BA-4324-9035-E1C521A606A5}">
   <ds:schemaRefs>
     <ds:schemaRef ds:uri="http://schemas.openxmlformats.org/officeDocument/2006/bibliography"/>
   </ds:schemaRefs>

</xml_diff>